<commit_message>
adding screenshot of customer trusted table
</commit_message>
<xml_diff>
--- a/ScreenShots.docx
+++ b/ScreenShots.docx
@@ -32,6 +32,9 @@
     <w:p/>
     <w:p>
       <w:r>
+        <w:rPr>
+          <w:noProof/>
+        </w:rPr>
         <w:drawing>
           <wp:inline distT="0" distB="0" distL="0" distR="0" wp14:anchorId="003AD92C" wp14:editId="12BAC46A">
             <wp:extent cx="5943600" cy="2945765"/>
@@ -71,6 +74,9 @@
     </w:p>
     <w:p>
       <w:r>
+        <w:rPr>
+          <w:noProof/>
+        </w:rPr>
         <w:drawing>
           <wp:inline distT="0" distB="0" distL="0" distR="0" wp14:anchorId="13DFFCD4" wp14:editId="12F30B03">
             <wp:extent cx="5359019" cy="3131820"/>
@@ -111,6 +117,9 @@
     <w:p/>
     <w:p>
       <w:r>
+        <w:rPr>
+          <w:noProof/>
+        </w:rPr>
         <w:lastRenderedPageBreak/>
         <w:drawing>
           <wp:inline distT="0" distB="0" distL="0" distR="0" wp14:anchorId="6A632C77" wp14:editId="5ADD98D5">
@@ -169,6 +178,9 @@
     <w:p/>
     <w:p>
       <w:r>
+        <w:rPr>
+          <w:noProof/>
+        </w:rPr>
         <w:drawing>
           <wp:inline distT="0" distB="0" distL="0" distR="0" wp14:anchorId="35FF2A7D" wp14:editId="165AB1DA">
             <wp:extent cx="5943600" cy="3175000"/>
@@ -207,10 +219,53 @@
       </w:r>
     </w:p>
     <w:p/>
-    <w:p/>
     <w:p>
       <w:r>
         <w:lastRenderedPageBreak/>
+        <w:drawing>
+          <wp:inline distT="0" distB="0" distL="0" distR="0" wp14:anchorId="4131E6CE" wp14:editId="302751EC">
+            <wp:extent cx="5943600" cy="2369820"/>
+            <wp:effectExtent l="0" t="0" r="0" b="5080"/>
+            <wp:docPr id="85112078" name="Picture 1"/>
+            <wp:cNvGraphicFramePr>
+              <a:graphicFrameLocks xmlns:a="http://schemas.openxmlformats.org/drawingml/2006/main" noChangeAspect="1"/>
+            </wp:cNvGraphicFramePr>
+            <a:graphic xmlns:a="http://schemas.openxmlformats.org/drawingml/2006/main">
+              <a:graphicData uri="http://schemas.openxmlformats.org/drawingml/2006/picture">
+                <pic:pic xmlns:pic="http://schemas.openxmlformats.org/drawingml/2006/picture">
+                  <pic:nvPicPr>
+                    <pic:cNvPr id="85112078" name=""/>
+                    <pic:cNvPicPr/>
+                  </pic:nvPicPr>
+                  <pic:blipFill>
+                    <a:blip r:embed="rId8"/>
+                    <a:stretch>
+                      <a:fillRect/>
+                    </a:stretch>
+                  </pic:blipFill>
+                  <pic:spPr>
+                    <a:xfrm>
+                      <a:off x="0" y="0"/>
+                      <a:ext cx="5943600" cy="2369820"/>
+                    </a:xfrm>
+                    <a:prstGeom prst="rect">
+                      <a:avLst/>
+                    </a:prstGeom>
+                  </pic:spPr>
+                </pic:pic>
+              </a:graphicData>
+            </a:graphic>
+          </wp:inline>
+        </w:drawing>
+      </w:r>
+    </w:p>
+    <w:p/>
+    <w:p/>
+    <w:p>
+      <w:r>
+        <w:rPr>
+          <w:noProof/>
+        </w:rPr>
         <w:drawing>
           <wp:inline distT="0" distB="0" distL="0" distR="0" wp14:anchorId="78FE8FE0" wp14:editId="4F751677">
             <wp:extent cx="5943600" cy="3328035"/>
@@ -227,7 +282,7 @@
                     <pic:cNvPicPr/>
                   </pic:nvPicPr>
                   <pic:blipFill>
-                    <a:blip r:embed="rId8"/>
+                    <a:blip r:embed="rId9"/>
                     <a:stretch>
                       <a:fillRect/>
                     </a:stretch>
@@ -251,6 +306,10 @@
     <w:p/>
     <w:p>
       <w:r>
+        <w:rPr>
+          <w:noProof/>
+        </w:rPr>
+        <w:lastRenderedPageBreak/>
         <w:drawing>
           <wp:inline distT="0" distB="0" distL="0" distR="0" wp14:anchorId="76FB3715" wp14:editId="6EB8A347">
             <wp:extent cx="5943600" cy="2574925"/>
@@ -267,7 +326,7 @@
                     <pic:cNvPicPr/>
                   </pic:nvPicPr>
                   <pic:blipFill>
-                    <a:blip r:embed="rId9"/>
+                    <a:blip r:embed="rId10"/>
                     <a:stretch>
                       <a:fillRect/>
                     </a:stretch>
@@ -331,6 +390,10 @@
     </w:p>
     <w:p>
       <w:r>
+        <w:rPr>
+          <w:noProof/>
+        </w:rPr>
+        <w:lastRenderedPageBreak/>
         <w:drawing>
           <wp:inline distT="0" distB="0" distL="0" distR="0" wp14:anchorId="2CE528AA" wp14:editId="5BA267D6">
             <wp:extent cx="4861560" cy="3040033"/>
@@ -347,7 +410,7 @@
                     <pic:cNvPicPr/>
                   </pic:nvPicPr>
                   <pic:blipFill>
-                    <a:blip r:embed="rId10"/>
+                    <a:blip r:embed="rId11"/>
                     <a:stretch>
                       <a:fillRect/>
                     </a:stretch>
@@ -371,6 +434,9 @@
     <w:p/>
     <w:p>
       <w:r>
+        <w:rPr>
+          <w:noProof/>
+        </w:rPr>
         <w:drawing>
           <wp:inline distT="0" distB="0" distL="0" distR="0" wp14:anchorId="22B946ED" wp14:editId="7B960851">
             <wp:extent cx="5052060" cy="3278442"/>
@@ -387,7 +453,7 @@
                     <pic:cNvPicPr/>
                   </pic:nvPicPr>
                   <pic:blipFill>
-                    <a:blip r:embed="rId11"/>
+                    <a:blip r:embed="rId12"/>
                     <a:stretch>
                       <a:fillRect/>
                     </a:stretch>
@@ -440,6 +506,9 @@
     <w:p/>
     <w:p>
       <w:r>
+        <w:rPr>
+          <w:noProof/>
+        </w:rPr>
         <w:drawing>
           <wp:inline distT="0" distB="0" distL="0" distR="0" wp14:anchorId="5404269C" wp14:editId="6CB972C1">
             <wp:extent cx="5943600" cy="1730375"/>
@@ -456,7 +525,7 @@
                     <pic:cNvPicPr/>
                   </pic:nvPicPr>
                   <pic:blipFill>
-                    <a:blip r:embed="rId12"/>
+                    <a:blip r:embed="rId13"/>
                     <a:stretch>
                       <a:fillRect/>
                     </a:stretch>
@@ -480,6 +549,9 @@
     <w:p/>
     <w:p>
       <w:r>
+        <w:rPr>
+          <w:noProof/>
+        </w:rPr>
         <w:lastRenderedPageBreak/>
         <w:drawing>
           <wp:inline distT="0" distB="0" distL="0" distR="0" wp14:anchorId="7995B1D2" wp14:editId="44F246EE">
@@ -497,7 +569,7 @@
                     <pic:cNvPicPr/>
                   </pic:nvPicPr>
                   <pic:blipFill>
-                    <a:blip r:embed="rId13"/>
+                    <a:blip r:embed="rId14"/>
                     <a:stretch>
                       <a:fillRect/>
                     </a:stretch>
@@ -534,6 +606,9 @@
     <w:p/>
     <w:p>
       <w:r>
+        <w:rPr>
+          <w:noProof/>
+        </w:rPr>
         <w:drawing>
           <wp:inline distT="0" distB="0" distL="0" distR="0" wp14:anchorId="39E0C95F" wp14:editId="0BC1F924">
             <wp:extent cx="5943600" cy="2047875"/>
@@ -550,7 +625,7 @@
                     <pic:cNvPicPr/>
                   </pic:nvPicPr>
                   <pic:blipFill>
-                    <a:blip r:embed="rId14"/>
+                    <a:blip r:embed="rId15"/>
                     <a:stretch>
                       <a:fillRect/>
                     </a:stretch>
@@ -573,6 +648,9 @@
     </w:p>
     <w:p>
       <w:r>
+        <w:rPr>
+          <w:noProof/>
+        </w:rPr>
         <w:lastRenderedPageBreak/>
         <w:drawing>
           <wp:inline distT="0" distB="0" distL="0" distR="0" wp14:anchorId="4101B409" wp14:editId="23D4D589">
@@ -590,7 +668,7 @@
                     <pic:cNvPicPr/>
                   </pic:nvPicPr>
                   <pic:blipFill>
-                    <a:blip r:embed="rId15"/>
+                    <a:blip r:embed="rId16"/>
                     <a:stretch>
                       <a:fillRect/>
                     </a:stretch>
@@ -613,6 +691,9 @@
     </w:p>
     <w:p>
       <w:r>
+        <w:rPr>
+          <w:noProof/>
+        </w:rPr>
         <w:drawing>
           <wp:inline distT="0" distB="0" distL="0" distR="0" wp14:anchorId="6F38FA77" wp14:editId="78E13840">
             <wp:extent cx="6493605" cy="3253740"/>
@@ -629,7 +710,7 @@
                     <pic:cNvPicPr/>
                   </pic:nvPicPr>
                   <pic:blipFill>
-                    <a:blip r:embed="rId16"/>
+                    <a:blip r:embed="rId17"/>
                     <a:stretch>
                       <a:fillRect/>
                     </a:stretch>

</xml_diff>